<commit_message>
Introduced multiple snakes and NPC mechanisms
</commit_message>
<xml_diff>
--- a/docs/Loesungsdokument/Loesungsdokument.docx
+++ b/docs/Loesungsdokument/Loesungsdokument.docx
@@ -2062,9 +2062,9 @@
         <mc:AlternateContent>
           <mc:Choice Requires="wpc">
             <w:drawing>
-              <wp:inline distT="0" distB="0" distL="0" distR="0" wp14:anchorId="3E887FB5" wp14:editId="4409574A">
-                <wp:extent cx="5486400" cy="3200400"/>
-                <wp:effectExtent l="0" t="0" r="19050" b="19050"/>
+              <wp:inline distT="0" distB="0" distL="0" distR="0" wp14:anchorId="3E887FB5" wp14:editId="728D6029">
+                <wp:extent cx="5486400" cy="1494429"/>
+                <wp:effectExtent l="0" t="0" r="19050" b="10795"/>
                 <wp:docPr id="1" name="Zeichenbereich 1"/>
                 <wp:cNvGraphicFramePr>
                   <a:graphicFrameLocks xmlns:a="http://schemas.openxmlformats.org/drawingml/2006/main" noChangeAspect="1"/>
@@ -2089,7 +2089,7 @@
                         <wps:cNvSpPr txBox="1"/>
                         <wps:spPr>
                           <a:xfrm>
-                            <a:off x="2171700" y="1104900"/>
+                            <a:off x="2512894" y="206596"/>
                             <a:ext cx="717550" cy="260350"/>
                           </a:xfrm>
                           <a:prstGeom prst="rect">
@@ -2128,7 +2128,7 @@
                         <wps:cNvSpPr txBox="1"/>
                         <wps:spPr>
                           <a:xfrm>
-                            <a:off x="1028700" y="1708150"/>
+                            <a:off x="1369894" y="809846"/>
                             <a:ext cx="1003300" cy="419100"/>
                           </a:xfrm>
                           <a:prstGeom prst="rect">
@@ -2171,7 +2171,7 @@
                         <wps:cNvSpPr txBox="1"/>
                         <wps:spPr>
                           <a:xfrm>
-                            <a:off x="3048000" y="1708150"/>
+                            <a:off x="3389194" y="809846"/>
                             <a:ext cx="1263650" cy="425450"/>
                           </a:xfrm>
                           <a:prstGeom prst="rect">
@@ -2217,7 +2217,7 @@
                         </wps:cNvCnPr>
                         <wps:spPr>
                           <a:xfrm rot="5400000" flipH="1" flipV="1">
-                            <a:off x="1614488" y="1150938"/>
+                            <a:off x="1955682" y="252634"/>
                             <a:ext cx="473075" cy="641350"/>
                           </a:xfrm>
                           <a:prstGeom prst="bentConnector2">
@@ -2251,7 +2251,7 @@
                         </wps:cNvCnPr>
                         <wps:spPr>
                           <a:xfrm rot="16200000" flipV="1">
-                            <a:off x="3048001" y="1076325"/>
+                            <a:off x="3389195" y="178021"/>
                             <a:ext cx="473075" cy="790575"/>
                           </a:xfrm>
                           <a:prstGeom prst="bentConnector2">
@@ -2285,7 +2285,7 @@
           </mc:Choice>
           <mc:Fallback>
             <w:pict>
-              <v:group w14:anchorId="3E887FB5" id="Zeichenbereich 1" o:spid="_x0000_s1026" editas="canvas" style="width:6in;height:252pt;mso-position-horizontal-relative:char;mso-position-vertical-relative:line" coordsize="54864,32004" o:gfxdata="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">
+              <v:group w14:anchorId="3E887FB5" id="Zeichenbereich 1" o:spid="_x0000_s1026" editas="canvas" style="width:6in;height:117.65pt;mso-position-horizontal-relative:char;mso-position-vertical-relative:line" coordsize="54864,14941" o:gfxdata="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">
                 <v:shapetype id="_x0000_t75" coordsize="21600,21600" o:spt="75" o:preferrelative="t" path="m@4@5l@4@11@9@11@9@5xe" filled="f" stroked="f">
                   <v:stroke joinstyle="miter"/>
                   <v:formulas>
@@ -2305,7 +2305,7 @@
                   <v:path o:extrusionok="f" gradientshapeok="t" o:connecttype="rect"/>
                   <o:lock v:ext="edit" aspectratio="t"/>
                 </v:shapetype>
-                <v:shape id="_x0000_s1027" type="#_x0000_t75" style="position:absolute;width:54864;height:32004;visibility:visible;mso-wrap-style:square" filled="t" stroked="t" strokecolor="black [3213]" strokeweight=".25pt">
+                <v:shape id="_x0000_s1027" type="#_x0000_t75" style="position:absolute;width:54864;height:14941;visibility:visible;mso-wrap-style:square" filled="t" stroked="t" strokecolor="black [3213]" strokeweight=".25pt">
                   <v:fill o:detectmouseclick="t"/>
                   <v:path o:connecttype="none"/>
                 </v:shape>
@@ -2313,7 +2313,7 @@
                   <v:stroke joinstyle="miter"/>
                   <v:path gradientshapeok="t" o:connecttype="rect"/>
                 </v:shapetype>
-                <v:shape id="Textfeld 2" o:spid="_x0000_s1028" type="#_x0000_t202" style="position:absolute;left:21717;top:11049;width:7175;height:2603;visibility:visible;mso-wrap-style:square;v-text-anchor:top" o:gfxdata="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" fillcolor="white [3201]" strokeweight=".5pt">
+                <v:shape id="Textfeld 2" o:spid="_x0000_s1028" type="#_x0000_t202" style="position:absolute;left:25128;top:2065;width:7176;height:2604;visibility:visible;mso-wrap-style:square;v-text-anchor:top" o:gfxdata="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" fillcolor="white [3201]" strokeweight=".5pt">
                   <v:textbox>
                     <w:txbxContent>
                       <w:p>
@@ -2327,7 +2327,7 @@
                     </w:txbxContent>
                   </v:textbox>
                 </v:shape>
-                <v:shape id="Textfeld 3" o:spid="_x0000_s1029" type="#_x0000_t202" style="position:absolute;left:10287;top:17081;width:10033;height:4191;visibility:visible;mso-wrap-style:square;v-text-anchor:top" o:gfxdata="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" fillcolor="white [3201]" strokeweight=".5pt">
+                <v:shape id="Textfeld 3" o:spid="_x0000_s1029" type="#_x0000_t202" style="position:absolute;left:13698;top:8098;width:10033;height:4191;visibility:visible;mso-wrap-style:square;v-text-anchor:top" o:gfxdata="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" fillcolor="white [3201]" strokeweight=".5pt">
                   <v:textbox>
                     <w:txbxContent>
                       <w:p>
@@ -2345,7 +2345,7 @@
                     </w:txbxContent>
                   </v:textbox>
                 </v:shape>
-                <v:shape id="Textfeld 4" o:spid="_x0000_s1030" type="#_x0000_t202" style="position:absolute;left:30480;top:17081;width:12636;height:4255;visibility:visible;mso-wrap-style:square;v-text-anchor:top" o:gfxdata="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" fillcolor="white [3201]" strokeweight=".5pt">
+                <v:shape id="Textfeld 4" o:spid="_x0000_s1030" type="#_x0000_t202" style="position:absolute;left:33891;top:8098;width:12637;height:4254;visibility:visible;mso-wrap-style:square;v-text-anchor:top" o:gfxdata="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" fillcolor="white [3201]" strokeweight=".5pt">
                   <v:textbox>
                     <w:txbxContent>
                       <w:p>
@@ -2368,10 +2368,10 @@
                   <v:path arrowok="t" fillok="f" o:connecttype="none"/>
                   <o:lock v:ext="edit" shapetype="t"/>
                 </v:shapetype>
-                <v:shape id="Verbinder: gewinkelt 5" o:spid="_x0000_s1031" type="#_x0000_t33" style="position:absolute;left:16144;top:11509;width:4731;height:6414;rotation:90;flip:x y;visibility:visible;mso-wrap-style:square" o:connectortype="elbow" o:gfxdata="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" strokecolor="#4472c4 [3204]" strokeweight=".5pt">
+                <v:shape id="Verbinder: gewinkelt 5" o:spid="_x0000_s1031" type="#_x0000_t33" style="position:absolute;left:19556;top:2526;width:4731;height:6413;rotation:90;flip:x y;visibility:visible;mso-wrap-style:square" o:connectortype="elbow" o:gfxdata="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" strokecolor="#4472c4 [3204]" strokeweight=".5pt">
                   <v:stroke endarrow="block"/>
                 </v:shape>
-                <v:shape id="Verbinder: gewinkelt 6" o:spid="_x0000_s1032" type="#_x0000_t33" style="position:absolute;left:30479;top:10763;width:4731;height:7906;rotation:90;flip:y;visibility:visible;mso-wrap-style:square" o:connectortype="elbow" o:gfxdata="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" strokecolor="#4472c4 [3204]" strokeweight=".5pt">
+                <v:shape id="Verbinder: gewinkelt 6" o:spid="_x0000_s1032" type="#_x0000_t33" style="position:absolute;left:33891;top:1780;width:4731;height:7906;rotation:90;flip:y;visibility:visible;mso-wrap-style:square" o:connectortype="elbow" o:gfxdata="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" strokecolor="#4472c4 [3204]" strokeweight=".5pt">
                   <v:stroke endarrow="block"/>
                 </v:shape>
                 <w10:anchorlock/>
@@ -2389,27 +2389,14 @@
       <w:r>
         <w:t xml:space="preserve">Abbildung </w:t>
       </w:r>
-      <w:r>
-        <w:fldChar w:fldCharType="begin"/>
-      </w:r>
-      <w:r>
-        <w:instrText xml:space="preserve"> SEQ Abbildung \* ARABIC </w:instrText>
-      </w:r>
-      <w:r>
-        <w:fldChar w:fldCharType="separate"/>
-      </w:r>
-      <w:r>
-        <w:rPr>
-          <w:noProof/>
-        </w:rPr>
-        <w:t>1</w:t>
-      </w:r>
-      <w:r>
-        <w:rPr>
-          <w:noProof/>
-        </w:rPr>
-        <w:fldChar w:fldCharType="end"/>
-      </w:r>
+      <w:fldSimple w:instr=" SEQ Abbildung \* ARABIC ">
+        <w:r>
+          <w:rPr>
+            <w:noProof/>
+          </w:rPr>
+          <w:t>1</w:t>
+        </w:r>
+      </w:fldSimple>
       <w:r>
         <w:t xml:space="preserve"> - Projekt-Architektur</w:t>
       </w:r>
@@ -2594,14 +2581,23 @@
         <w:rPr>
           <w:lang w:eastAsia="de-DE"/>
         </w:rPr>
-        <w:t xml:space="preserve">Der Login-Screen enthält vier Schaltflächen für die Interaktion des Benutzers. Zwei Texteingaben zur Angabe eines Benutzernamen und eines Passworts – und zwei Schaltflächen / Buttons um die </w:t>
-      </w:r>
-      <w:r>
-        <w:rPr>
-          <w:lang w:eastAsia="de-DE"/>
-        </w:rPr>
-        <w:lastRenderedPageBreak/>
-        <w:t>Benutzerangaben (Name, Passwort) mittels Login oder Registrierung an das Backend zu übertragen. Beide Prozesse werden im folgenden näher beschrieben.</w:t>
+        <w:t xml:space="preserve">Der Login-Screen enthält vier Schaltflächen für die Interaktion des Benutzers. Zwei Texteingaben zur Angabe eines Benutzernamen und eines Passworts – und zwei Schaltflächen / Buttons um die Benutzerangaben (Name, Passwort) mittels Login oder Registrierung an das Backend zu übertragen. Beide Prozesse werden im </w:t>
+      </w:r>
+      <w:proofErr w:type="spellStart"/>
+      <w:proofErr w:type="gramStart"/>
+      <w:r>
+        <w:rPr>
+          <w:lang w:eastAsia="de-DE"/>
+        </w:rPr>
+        <w:t>folgenden</w:t>
+      </w:r>
+      <w:proofErr w:type="spellEnd"/>
+      <w:proofErr w:type="gramEnd"/>
+      <w:r>
+        <w:rPr>
+          <w:lang w:eastAsia="de-DE"/>
+        </w:rPr>
+        <w:t xml:space="preserve"> näher beschrieben.</w:t>
       </w:r>
     </w:p>
     <w:p>
@@ -2631,7 +2627,21 @@
         <w:rPr>
           <w:lang w:eastAsia="de-DE"/>
         </w:rPr>
-        <w:t xml:space="preserve">Das Front-End sendet einen POST-Request an die HTTP-Schnittstelle des Backends. Diese URL lautet </w:t>
+        <w:t xml:space="preserve">Das Front-End sendet einen POST-Request an die HTTP-Schnittstelle des </w:t>
+      </w:r>
+      <w:proofErr w:type="spellStart"/>
+      <w:r>
+        <w:rPr>
+          <w:lang w:eastAsia="de-DE"/>
+        </w:rPr>
+        <w:t>Backends</w:t>
+      </w:r>
+      <w:proofErr w:type="spellEnd"/>
+      <w:r>
+        <w:rPr>
+          <w:lang w:eastAsia="de-DE"/>
+        </w:rPr>
+        <w:t xml:space="preserve">. Diese URL lautet </w:t>
       </w:r>
       <w:hyperlink r:id="rId8" w:history="1">
         <w:r>
@@ -2646,7 +2656,35 @@
         <w:rPr>
           <w:lang w:eastAsia="de-DE"/>
         </w:rPr>
-        <w:t>. Als Header-Daten des Post-Requests werden der Benutzername sowie dessen Passwort (Hash) versendet. Diese Daten werden auf der Seite des Backends empfangen. Die empfangenen Daten werden mittels Unmarshalling</w:t>
+        <w:t>. Als Header-Daten des Post-</w:t>
+      </w:r>
+      <w:proofErr w:type="spellStart"/>
+      <w:r>
+        <w:rPr>
+          <w:lang w:eastAsia="de-DE"/>
+        </w:rPr>
+        <w:t>Requests</w:t>
+      </w:r>
+      <w:proofErr w:type="spellEnd"/>
+      <w:r>
+        <w:rPr>
+          <w:lang w:eastAsia="de-DE"/>
+        </w:rPr>
+        <w:t xml:space="preserve"> werden der Benutzername sowie dessen Passwort (Hash) versendet. Diese Daten werden auf der Seite des </w:t>
+      </w:r>
+      <w:proofErr w:type="spellStart"/>
+      <w:r>
+        <w:rPr>
+          <w:lang w:eastAsia="de-DE"/>
+        </w:rPr>
+        <w:t>Backends</w:t>
+      </w:r>
+      <w:proofErr w:type="spellEnd"/>
+      <w:r>
+        <w:rPr>
+          <w:lang w:eastAsia="de-DE"/>
+        </w:rPr>
+        <w:t xml:space="preserve"> empfangen. Die empfangenen Daten werden mittels Unmarshalling</w:t>
       </w:r>
       <w:r>
         <w:rPr>
@@ -2674,6 +2712,7 @@
         <w:rPr>
           <w:lang w:eastAsia="de-DE"/>
         </w:rPr>
+        <w:lastRenderedPageBreak/>
         <w:t>Login-Prozess</w:t>
       </w:r>
       <w:bookmarkEnd w:id="8"/>
@@ -2730,7 +2769,21 @@
           <w:lang w:eastAsia="de-DE"/>
         </w:rPr>
         <w:br/>
-        <w:t>// TODO – muss noch im UML-Diagramm sowie im ScreenFlow aktualisiert werden.</w:t>
+        <w:t xml:space="preserve">// TODO – muss noch im UML-Diagramm sowie im </w:t>
+      </w:r>
+      <w:proofErr w:type="spellStart"/>
+      <w:r>
+        <w:rPr>
+          <w:lang w:eastAsia="de-DE"/>
+        </w:rPr>
+        <w:t>ScreenFlow</w:t>
+      </w:r>
+      <w:proofErr w:type="spellEnd"/>
+      <w:r>
+        <w:rPr>
+          <w:lang w:eastAsia="de-DE"/>
+        </w:rPr>
+        <w:t xml:space="preserve"> aktualisiert werden.</w:t>
       </w:r>
     </w:p>
     <w:p>
@@ -2951,86 +3004,106 @@
         <w:rPr>
           <w:lang w:eastAsia="de-DE"/>
         </w:rPr>
+        <w:t>SnakeServer</w:t>
+      </w:r>
+      <w:bookmarkEnd w:id="16"/>
+    </w:p>
+    <w:p>
+      <w:pPr>
+        <w:jc w:val="both"/>
+        <w:rPr>
+          <w:lang w:eastAsia="de-DE"/>
+        </w:rPr>
+      </w:pPr>
+      <w:r>
+        <w:rPr>
+          <w:lang w:eastAsia="de-DE"/>
+        </w:rPr>
+        <w:t xml:space="preserve">Das Snake-Server Module stellt das Backend der Anwendung dar. Teil des Moduls ist eine Datenbank sowie deren Anbindung an das Modul. Des Weiteren stellt SnakeServer die verschiedenen Schnittstellen zur Verfügung welche zur Kommunikation mit dem Front-End benötigt werden. </w:t>
+      </w:r>
+    </w:p>
+    <w:p>
+      <w:pPr>
+        <w:rPr>
+          <w:lang w:eastAsia="de-DE"/>
+        </w:rPr>
+      </w:pPr>
+      <w:r>
+        <w:rPr>
+          <w:lang w:eastAsia="de-DE"/>
+        </w:rPr>
+        <w:t>Das Backend ist in verschiedene Ebenen / Layer unterteilt.</w:t>
+      </w:r>
+    </w:p>
+    <w:p>
+      <w:pPr>
+        <w:pStyle w:val="berschrift3"/>
+        <w:rPr>
+          <w:lang w:eastAsia="de-DE"/>
+        </w:rPr>
+      </w:pPr>
+      <w:bookmarkStart w:id="17" w:name="_Toc55501454"/>
+      <w:r>
+        <w:rPr>
+          <w:lang w:eastAsia="de-DE"/>
+        </w:rPr>
+        <w:t>Persistenz-Layer</w:t>
+      </w:r>
+      <w:bookmarkEnd w:id="17"/>
+    </w:p>
+    <w:p>
+      <w:pPr>
+        <w:jc w:val="both"/>
+        <w:rPr>
+          <w:lang w:eastAsia="de-DE"/>
+        </w:rPr>
+      </w:pPr>
+      <w:r>
+        <w:rPr>
+          <w:lang w:eastAsia="de-DE"/>
+        </w:rPr>
+        <w:t>Der Persistenz-Layer verwaltet die Speicherung, Aktualisierung und den Bezug von Daten aus dem relationalen Datenbank Management-System (RDBMS).</w:t>
+      </w:r>
+    </w:p>
+    <w:p>
+      <w:pPr>
+        <w:jc w:val="both"/>
+        <w:rPr>
+          <w:lang w:eastAsia="de-DE"/>
+        </w:rPr>
+      </w:pPr>
+      <w:r>
+        <w:rPr>
+          <w:lang w:eastAsia="de-DE"/>
+        </w:rPr>
+        <w:t>Als RDBMS verwenden wir H2 – welche sowohl als In-Memory als auch als File-Storage variante verwendet werden kann.</w:t>
+      </w:r>
+      <w:r>
+        <w:rPr>
+          <w:lang w:eastAsia="de-DE"/>
+        </w:rPr>
+        <w:t xml:space="preserve"> Dieses </w:t>
+      </w:r>
+      <w:proofErr w:type="spellStart"/>
+      <w:r>
+        <w:rPr>
+          <w:lang w:eastAsia="de-DE"/>
+        </w:rPr>
+        <w:t>vorgehen</w:t>
+      </w:r>
+      <w:proofErr w:type="spellEnd"/>
+      <w:r>
+        <w:rPr>
+          <w:lang w:eastAsia="de-DE"/>
+        </w:rPr>
+        <w:t xml:space="preserve"> erweist sich insbesondere für das Aufsetzen der Anwendung </w:t>
+      </w:r>
+      <w:r>
+        <w:rPr>
+          <w:lang w:eastAsia="de-DE"/>
+        </w:rPr>
         <w:lastRenderedPageBreak/>
-        <w:t>SnakeServer</w:t>
-      </w:r>
-      <w:bookmarkEnd w:id="16"/>
-    </w:p>
-    <w:p>
-      <w:pPr>
-        <w:jc w:val="both"/>
-        <w:rPr>
-          <w:lang w:eastAsia="de-DE"/>
-        </w:rPr>
-      </w:pPr>
-      <w:r>
-        <w:rPr>
-          <w:lang w:eastAsia="de-DE"/>
-        </w:rPr>
-        <w:t xml:space="preserve">Das Snake-Server Module stellt das Backend der Anwendung dar. Teil des Moduls ist eine Datenbank sowie deren Anbindung an das Modul. Des Weiteren stellt SnakeServer die verschiedenen Schnittstellen zur Verfügung welche zur Kommunikation mit dem Front-End benötigt werden. </w:t>
-      </w:r>
-    </w:p>
-    <w:p>
-      <w:pPr>
-        <w:rPr>
-          <w:lang w:eastAsia="de-DE"/>
-        </w:rPr>
-      </w:pPr>
-      <w:r>
-        <w:rPr>
-          <w:lang w:eastAsia="de-DE"/>
-        </w:rPr>
-        <w:t>Das Backend ist in verschiedene Ebenen / Layer unterteilt.</w:t>
-      </w:r>
-    </w:p>
-    <w:p>
-      <w:pPr>
-        <w:pStyle w:val="berschrift3"/>
-        <w:rPr>
-          <w:lang w:eastAsia="de-DE"/>
-        </w:rPr>
-      </w:pPr>
-      <w:bookmarkStart w:id="17" w:name="_Toc55501454"/>
-      <w:r>
-        <w:rPr>
-          <w:lang w:eastAsia="de-DE"/>
-        </w:rPr>
-        <w:t>Persistenz-Layer</w:t>
-      </w:r>
-      <w:bookmarkEnd w:id="17"/>
-    </w:p>
-    <w:p>
-      <w:pPr>
-        <w:jc w:val="both"/>
-        <w:rPr>
-          <w:lang w:eastAsia="de-DE"/>
-        </w:rPr>
-      </w:pPr>
-      <w:r>
-        <w:rPr>
-          <w:lang w:eastAsia="de-DE"/>
-        </w:rPr>
-        <w:t>Der Persistenz-Layer verwaltet die Speicherung, Aktualisierung und den Bezug von Daten aus dem relationalen Datenbank Management-System (RDBMS).</w:t>
-      </w:r>
-    </w:p>
-    <w:p>
-      <w:pPr>
-        <w:jc w:val="both"/>
-        <w:rPr>
-          <w:lang w:eastAsia="de-DE"/>
-        </w:rPr>
-      </w:pPr>
-      <w:r>
-        <w:rPr>
-          <w:lang w:eastAsia="de-DE"/>
-        </w:rPr>
-        <w:t>Als RDBMS verwenden wir H2 – welche sowohl als In-Memory als auch als File-Storage variante verwendet werden kann.</w:t>
-      </w:r>
-      <w:r>
-        <w:rPr>
-          <w:lang w:eastAsia="de-DE"/>
-        </w:rPr>
-        <w:t xml:space="preserve"> Dieses vorgehen erweist sich insbesondere für das Aufsetzen der Anwendung als Hilfreich, da die Installation und Konfiguration des RDBMS entfällt.</w:t>
+        <w:t>als Hilfreich, da die Installation und Konfiguration des RDBMS entfällt.</w:t>
       </w:r>
       <w:r>
         <w:rPr>
@@ -3101,27 +3174,14 @@
       <w:r>
         <w:t xml:space="preserve">Abbildung </w:t>
       </w:r>
-      <w:r>
-        <w:fldChar w:fldCharType="begin"/>
-      </w:r>
-      <w:r>
-        <w:instrText xml:space="preserve"> SEQ Abbildung \* ARABIC </w:instrText>
-      </w:r>
-      <w:r>
-        <w:fldChar w:fldCharType="separate"/>
-      </w:r>
-      <w:r>
-        <w:rPr>
-          <w:noProof/>
-        </w:rPr>
-        <w:t>2</w:t>
-      </w:r>
-      <w:r>
-        <w:rPr>
-          <w:noProof/>
-        </w:rPr>
-        <w:fldChar w:fldCharType="end"/>
-      </w:r>
+      <w:fldSimple w:instr=" SEQ Abbildung \* ARABIC ">
+        <w:r>
+          <w:rPr>
+            <w:noProof/>
+          </w:rPr>
+          <w:t>2</w:t>
+        </w:r>
+      </w:fldSimple>
       <w:r>
         <w:t xml:space="preserve"> - Übersicht der verwendeten Technologien</w:t>
       </w:r>
@@ -3152,7 +3212,23 @@
       </w:r>
       <w:r>
         <w:br/>
-        <w:t>// Wo ist hier evtl der Unterschied zwischen dem EntityManager ?</w:t>
+        <w:t xml:space="preserve">// Wo ist hier </w:t>
+      </w:r>
+      <w:proofErr w:type="spellStart"/>
+      <w:r>
+        <w:t>evtl</w:t>
+      </w:r>
+      <w:proofErr w:type="spellEnd"/>
+      <w:r>
+        <w:t xml:space="preserve"> der Unterschied zwischen dem </w:t>
+      </w:r>
+      <w:proofErr w:type="spellStart"/>
+      <w:r>
+        <w:t>EntityManager</w:t>
+      </w:r>
+      <w:proofErr w:type="spellEnd"/>
+      <w:r>
+        <w:t xml:space="preserve"> ?</w:t>
       </w:r>
     </w:p>
     <w:p>
@@ -3208,7 +3284,6 @@
         <w:rPr>
           <w:noProof/>
         </w:rPr>
-        <w:lastRenderedPageBreak/>
         <w:drawing>
           <wp:inline distT="0" distB="0" distL="0" distR="0" wp14:anchorId="38226112" wp14:editId="1D0282AD">
             <wp:extent cx="2583815" cy="2000250"/>
@@ -3261,27 +3336,14 @@
       <w:r>
         <w:t xml:space="preserve">Abbildung </w:t>
       </w:r>
-      <w:r>
-        <w:fldChar w:fldCharType="begin"/>
-      </w:r>
-      <w:r>
-        <w:instrText xml:space="preserve"> SEQ Abbildung \* ARABIC </w:instrText>
-      </w:r>
-      <w:r>
-        <w:fldChar w:fldCharType="separate"/>
-      </w:r>
-      <w:r>
-        <w:rPr>
-          <w:noProof/>
-        </w:rPr>
-        <w:t>3</w:t>
-      </w:r>
-      <w:r>
-        <w:rPr>
-          <w:noProof/>
-        </w:rPr>
-        <w:fldChar w:fldCharType="end"/>
-      </w:r>
+      <w:fldSimple w:instr=" SEQ Abbildung \* ARABIC ">
+        <w:r>
+          <w:rPr>
+            <w:noProof/>
+          </w:rPr>
+          <w:t>3</w:t>
+        </w:r>
+      </w:fldSimple>
       <w:r>
         <w:t xml:space="preserve"> – </w:t>
       </w:r>
@@ -3309,6 +3371,7 @@
         <w:rPr>
           <w:noProof/>
         </w:rPr>
+        <w:lastRenderedPageBreak/>
         <w:drawing>
           <wp:inline distT="0" distB="0" distL="0" distR="0" wp14:anchorId="45F3064C" wp14:editId="03B1718F">
             <wp:extent cx="4271948" cy="3279775"/>
@@ -3359,27 +3422,14 @@
       <w:r>
         <w:t xml:space="preserve">Abbildung </w:t>
       </w:r>
-      <w:r>
-        <w:fldChar w:fldCharType="begin"/>
-      </w:r>
-      <w:r>
-        <w:instrText xml:space="preserve"> SEQ Abbildung \* ARABIC </w:instrText>
-      </w:r>
-      <w:r>
-        <w:fldChar w:fldCharType="separate"/>
-      </w:r>
-      <w:r>
-        <w:rPr>
-          <w:noProof/>
-        </w:rPr>
-        <w:t>4</w:t>
-      </w:r>
-      <w:r>
-        <w:rPr>
-          <w:noProof/>
-        </w:rPr>
-        <w:fldChar w:fldCharType="end"/>
-      </w:r>
+      <w:fldSimple w:instr=" SEQ Abbildung \* ARABIC ">
+        <w:r>
+          <w:rPr>
+            <w:noProof/>
+          </w:rPr>
+          <w:t>4</w:t>
+        </w:r>
+      </w:fldSimple>
       <w:r>
         <w:t xml:space="preserve"> - User-Interface zur Verwaltung der Tabellen</w:t>
       </w:r>
@@ -3454,7 +3504,21 @@
         <w:rPr>
           <w:lang w:eastAsia="de-DE"/>
         </w:rPr>
-        <w:t xml:space="preserve"> Im Bereich des Backends wäre sinnvoll JUnit-Tests zu entwickeln welche die Schnittstelle testen. Im Bereich des Frontend wäre der Konsum der Schnittstelle denkbar.</w:t>
+        <w:t xml:space="preserve"> Im Bereich des </w:t>
+      </w:r>
+      <w:proofErr w:type="spellStart"/>
+      <w:r>
+        <w:rPr>
+          <w:lang w:eastAsia="de-DE"/>
+        </w:rPr>
+        <w:t>Backends</w:t>
+      </w:r>
+      <w:proofErr w:type="spellEnd"/>
+      <w:r>
+        <w:rPr>
+          <w:lang w:eastAsia="de-DE"/>
+        </w:rPr>
+        <w:t xml:space="preserve"> wäre sinnvoll JUnit-Tests zu entwickeln welche die Schnittstelle testen. Im Bereich des Frontend wäre der Konsum der Schnittstelle denkbar.</w:t>
       </w:r>
     </w:p>
     <w:p>
@@ -3476,7 +3540,6 @@
         <w:rPr>
           <w:lang w:eastAsia="de-DE"/>
         </w:rPr>
-        <w:lastRenderedPageBreak/>
         <w:t>Fehler &amp; Lösungen</w:t>
       </w:r>
       <w:bookmarkEnd w:id="22"/>
@@ -3558,30 +3621,36 @@
         <w:vertAlign w:val="superscript"/>
       </w:rPr>
     </w:pPr>
-    <w:r>
-      <w:rPr>
-        <w:vertAlign w:val="superscript"/>
-      </w:rPr>
-      <w:t>1</w:t>
-    </w:r>
-    <w:r>
-      <w:rPr>
-        <w:vertAlign w:val="superscript"/>
-      </w:rPr>
-      <w:t xml:space="preserve"> - </w:t>
-    </w:r>
-    <w:r>
-      <w:rPr>
-        <w:vertAlign w:val="superscript"/>
-      </w:rPr>
-      <w:t>https://docs.oracle.com/javase/7/docs/api/javax/xml/bind/Marshaller.html</w:t>
-    </w:r>
   </w:p>
   <w:p>
     <w:pPr>
       <w:pStyle w:val="Fuzeile"/>
       <w:jc w:val="right"/>
     </w:pPr>
+    <w:r>
+      <w:rPr>
+        <w:vertAlign w:val="superscript"/>
+      </w:rPr>
+      <w:t>1</w:t>
+    </w:r>
+    <w:r>
+      <w:rPr>
+        <w:vertAlign w:val="superscript"/>
+      </w:rPr>
+      <w:t xml:space="preserve"> - </w:t>
+    </w:r>
+    <w:r>
+      <w:rPr>
+        <w:vertAlign w:val="superscript"/>
+      </w:rPr>
+      <w:t>https://docs.oracle.com/javase/7/docs/api/javax/xml/bind/Marshaller.html</w:t>
+    </w:r>
+    <w:r>
+      <w:t xml:space="preserve"> </w:t>
+    </w:r>
+    <w:r>
+      <w:tab/>
+    </w:r>
     <w:r>
       <w:t xml:space="preserve">Seite </w:t>
     </w:r>

</xml_diff>